<commit_message>
add uploading of template
</commit_message>
<xml_diff>
--- a/public/lib/SOP-template.docx
+++ b/public/lib/SOP-template.docx
@@ -273,6 +273,29 @@
               </w:rPr>
               <w:t>{</w:t>
             </w:r>
+            <w:proofErr w:type="spellStart"/>
+            <w:r>
+              <w:rPr>
+                <w:b/>
+                <w:bCs/>
+              </w:rPr>
+              <w:t>phase_id</w:t>
+            </w:r>
+            <w:proofErr w:type="spellEnd"/>
+            <w:r>
+              <w:rPr>
+                <w:b/>
+                <w:bCs/>
+              </w:rPr>
+              <w:t xml:space="preserve">} </w:t>
+            </w:r>
+            <w:r>
+              <w:rPr>
+                <w:b/>
+                <w:bCs/>
+              </w:rPr>
+              <w:t>{</w:t>
+            </w:r>
             <w:r>
               <w:rPr>
                 <w:b/>
@@ -286,6 +309,17 @@
                 <w:bCs/>
               </w:rPr>
               <w:t>}</w:t>
+            </w:r>
+          </w:p>
+          <w:p>
+            <w:pPr>
+              <w:rPr>
+                <w:b/>
+                <w:bCs/>
+              </w:rPr>
+            </w:pPr>
+            <w:r>
+              <w:t>{#cards}</w:t>
             </w:r>
           </w:p>
         </w:tc>
@@ -302,8 +336,6 @@
                 <w:bCs/>
               </w:rPr>
             </w:pPr>
-            <w:bookmarkStart w:id="0" w:name="_GoBack"/>
-            <w:bookmarkEnd w:id="0"/>
             <w:r>
               <w:rPr>
                 <w:b/>
@@ -339,6 +371,20 @@
             <w:tcW w:w="7885" w:type="dxa"/>
           </w:tcPr>
           <w:p>
+            <w:r>
+              <w:t>{</w:t>
+            </w:r>
+            <w:r>
+              <w:t>action_id</w:t>
+            </w:r>
+            <w:bookmarkStart w:id="0" w:name="_GoBack"/>
+            <w:bookmarkEnd w:id="0"/>
+            <w:r>
+              <w:t>}</w:t>
+            </w:r>
+            <w:r>
+              <w:t xml:space="preserve"> </w:t>
+            </w:r>
             <w:r>
               <w:t>{action}</w:t>
             </w:r>
@@ -387,6 +433,7 @@
                 <w:b/>
                 <w:bCs/>
               </w:rPr>
+              <w:lastRenderedPageBreak/>
               <w:t>Output: {</w:t>
             </w:r>
             <w:r>
@@ -401,6 +448,22 @@
                 <w:b/>
                 <w:bCs/>
               </w:rPr>
+              <w:t>}</w:t>
+            </w:r>
+            <w:r>
+              <w:rPr>
+                <w:b/>
+                <w:bCs/>
+              </w:rPr>
+              <w:br/>
+            </w:r>
+            <w:r>
+              <w:t>{</w:t>
+            </w:r>
+            <w:r>
+              <w:t>/cards</w:t>
+            </w:r>
+            <w:r>
               <w:t>}</w:t>
             </w:r>
           </w:p>
@@ -3114,21 +3177,6 @@
 </file>
 
 <file path=customXml/item1.xml><?xml version="1.0" encoding="utf-8"?>
-<?mso-contentType ?>
-<FormTemplates xmlns="http://schemas.microsoft.com/sharepoint/v3/contenttype/forms">
-  <Display>DocumentLibraryForm</Display>
-  <Edit>DocumentLibraryForm</Edit>
-  <New>DocumentLibraryForm</New>
-</FormTemplates>
-</file>
-
-<file path=customXml/item2.xml><?xml version="1.0" encoding="utf-8"?>
-<p:properties xmlns:p="http://schemas.microsoft.com/office/2006/metadata/properties" xmlns:xsi="http://www.w3.org/2001/XMLSchema-instance" xmlns:pc="http://schemas.microsoft.com/office/infopath/2007/PartnerControls">
-  <documentManagement/>
-</p:properties>
-</file>
-
-<file path=customXml/item3.xml><?xml version="1.0" encoding="utf-8"?>
 <ct:contentTypeSchema xmlns:ct="http://schemas.microsoft.com/office/2006/metadata/contentType" xmlns:ma="http://schemas.microsoft.com/office/2006/metadata/properties/metaAttributes" ct:_="" ma:_="" ma:contentTypeName="Document" ma:contentTypeID="0x0101000930639C1B9E544F973DE4AB3C3BDBFB" ma:contentTypeVersion="9" ma:contentTypeDescription="Create a new document." ma:contentTypeScope="" ma:versionID="481c8dd7903e5cffcdf74200c45d916a">
   <xsd:schema xmlns:xsd="http://www.w3.org/2001/XMLSchema" xmlns:xs="http://www.w3.org/2001/XMLSchema" xmlns:p="http://schemas.microsoft.com/office/2006/metadata/properties" xmlns:ns2="ed386a7a-5f26-4ef7-8aca-9d04ea59efc1" targetNamespace="http://schemas.microsoft.com/office/2006/metadata/properties" ma:root="true" ma:fieldsID="a7f217ee81b3198a9cc59603f7028049" ns2:_="">
     <xsd:import namespace="ed386a7a-5f26-4ef7-8aca-9d04ea59efc1"/>
@@ -3304,28 +3352,26 @@
 </ct:contentTypeSchema>
 </file>
 
+<file path=customXml/item2.xml><?xml version="1.0" encoding="utf-8"?>
+<p:properties xmlns:p="http://schemas.microsoft.com/office/2006/metadata/properties" xmlns:xsi="http://www.w3.org/2001/XMLSchema-instance" xmlns:pc="http://schemas.microsoft.com/office/infopath/2007/PartnerControls">
+  <documentManagement/>
+</p:properties>
+</file>
+
+<file path=customXml/item3.xml><?xml version="1.0" encoding="utf-8"?>
+<?mso-contentType ?>
+<FormTemplates xmlns="http://schemas.microsoft.com/sharepoint/v3/contenttype/forms">
+  <Display>DocumentLibraryForm</Display>
+  <Edit>DocumentLibraryForm</Edit>
+  <New>DocumentLibraryForm</New>
+</FormTemplates>
+</file>
+
 <file path=customXml/item4.xml><?xml version="1.0" encoding="utf-8"?>
 <b:Sources xmlns:b="http://schemas.openxmlformats.org/officeDocument/2006/bibliography" xmlns="http://schemas.openxmlformats.org/officeDocument/2006/bibliography" SelectedStyle="/APA.XSL" StyleName="APA"/>
 </file>
 
 <file path=customXml/itemProps1.xml><?xml version="1.0" encoding="utf-8"?>
-<ds:datastoreItem xmlns:ds="http://schemas.openxmlformats.org/officeDocument/2006/customXml" ds:itemID="{F138C166-DA44-438A-BE33-BE2916415221}">
-  <ds:schemaRefs>
-    <ds:schemaRef ds:uri="http://schemas.microsoft.com/sharepoint/v3/contenttype/forms"/>
-  </ds:schemaRefs>
-</ds:datastoreItem>
-</file>
-
-<file path=customXml/itemProps2.xml><?xml version="1.0" encoding="utf-8"?>
-<ds:datastoreItem xmlns:ds="http://schemas.openxmlformats.org/officeDocument/2006/customXml" ds:itemID="{226272E1-988B-444B-9F9E-AFD6C88A6B4C}">
-  <ds:schemaRefs>
-    <ds:schemaRef ds:uri="http://schemas.microsoft.com/office/2006/metadata/properties"/>
-    <ds:schemaRef ds:uri="http://schemas.microsoft.com/office/infopath/2007/PartnerControls"/>
-  </ds:schemaRefs>
-</ds:datastoreItem>
-</file>
-
-<file path=customXml/itemProps3.xml><?xml version="1.0" encoding="utf-8"?>
 <ds:datastoreItem xmlns:ds="http://schemas.openxmlformats.org/officeDocument/2006/customXml" ds:itemID="{3086E7DE-0992-4C94-9FF2-43E5B6B79280}">
   <ds:schemaRefs>
     <ds:schemaRef ds:uri="http://schemas.microsoft.com/office/2006/metadata/contentType"/>
@@ -3343,8 +3389,25 @@
 </ds:datastoreItem>
 </file>
 
+<file path=customXml/itemProps2.xml><?xml version="1.0" encoding="utf-8"?>
+<ds:datastoreItem xmlns:ds="http://schemas.openxmlformats.org/officeDocument/2006/customXml" ds:itemID="{226272E1-988B-444B-9F9E-AFD6C88A6B4C}">
+  <ds:schemaRefs>
+    <ds:schemaRef ds:uri="http://schemas.microsoft.com/office/2006/metadata/properties"/>
+    <ds:schemaRef ds:uri="http://schemas.microsoft.com/office/infopath/2007/PartnerControls"/>
+  </ds:schemaRefs>
+</ds:datastoreItem>
+</file>
+
+<file path=customXml/itemProps3.xml><?xml version="1.0" encoding="utf-8"?>
+<ds:datastoreItem xmlns:ds="http://schemas.openxmlformats.org/officeDocument/2006/customXml" ds:itemID="{F138C166-DA44-438A-BE33-BE2916415221}">
+  <ds:schemaRefs>
+    <ds:schemaRef ds:uri="http://schemas.microsoft.com/sharepoint/v3/contenttype/forms"/>
+  </ds:schemaRefs>
+</ds:datastoreItem>
+</file>
+
 <file path=customXml/itemProps4.xml><?xml version="1.0" encoding="utf-8"?>
-<ds:datastoreItem xmlns:ds="http://schemas.openxmlformats.org/officeDocument/2006/customXml" ds:itemID="{2646E7F4-ADAC-FD42-926F-B6C652D22133}">
+<ds:datastoreItem xmlns:ds="http://schemas.openxmlformats.org/officeDocument/2006/customXml" ds:itemID="{415A9383-9F6D-7B48-A023-E3DAE8B0CF30}">
   <ds:schemaRefs>
     <ds:schemaRef ds:uri="http://schemas.openxmlformats.org/officeDocument/2006/bibliography"/>
   </ds:schemaRefs>

</xml_diff>

<commit_message>
last fix on generating the document
</commit_message>
<xml_diff>
--- a/public/lib/SOP-template.docx
+++ b/public/lib/SOP-template.docx
@@ -1,6 +1,6 @@
 
 <file path=word/document.xml><?xml version="1.0" encoding="utf-8"?>
-<w:document xmlns:wpc="http://schemas.microsoft.com/office/word/2010/wordprocessingCanvas" xmlns:cx="http://schemas.microsoft.com/office/drawing/2014/chartex" xmlns:cx1="http://schemas.microsoft.com/office/drawing/2015/9/8/chartex" xmlns:cx2="http://schemas.microsoft.com/office/drawing/2015/10/21/chartex" xmlns:cx3="http://schemas.microsoft.com/office/drawing/2016/5/9/chartex" xmlns:cx4="http://schemas.microsoft.com/office/drawing/2016/5/10/chartex" xmlns:cx5="http://schemas.microsoft.com/office/drawing/2016/5/11/chartex" xmlns:cx6="http://schemas.microsoft.com/office/drawing/2016/5/12/chartex" xmlns:cx7="http://schemas.microsoft.com/office/drawing/2016/5/13/chartex" xmlns:cx8="http://schemas.microsoft.com/office/drawing/2016/5/14/chartex" xmlns:mc="http://schemas.openxmlformats.org/markup-compatibility/2006" xmlns:aink="http://schemas.microsoft.com/office/drawing/2016/ink" xmlns:am3d="http://schemas.microsoft.com/office/drawing/2017/model3d" xmlns:o="urn:schemas-microsoft-com:office:office" xmlns:r="http://schemas.openxmlformats.org/officeDocument/2006/relationships" xmlns:m="http://schemas.openxmlformats.org/officeDocument/2006/math" xmlns:v="urn:schemas-microsoft-com:vml" xmlns:wp14="http://schemas.microsoft.com/office/word/2010/wordprocessingDrawing" xmlns:wp="http://schemas.openxmlformats.org/drawingml/2006/wordprocessingDrawing" xmlns:w10="urn:schemas-microsoft-com:office:word" xmlns:w="http://schemas.openxmlformats.org/wordprocessingml/2006/main" xmlns:w14="http://schemas.microsoft.com/office/word/2010/wordml" xmlns:w15="http://schemas.microsoft.com/office/word/2012/wordml" xmlns:w16cid="http://schemas.microsoft.com/office/word/2016/wordml/cid" xmlns:w16se="http://schemas.microsoft.com/office/word/2015/wordml/symex" xmlns:wpg="http://schemas.microsoft.com/office/word/2010/wordprocessingGroup" xmlns:wpi="http://schemas.microsoft.com/office/word/2010/wordprocessingInk" xmlns:wne="http://schemas.microsoft.com/office/word/2006/wordml" xmlns:wps="http://schemas.microsoft.com/office/word/2010/wordprocessingShape" mc:Ignorable="w14 w15 w16se w16cid wp14">
+<w:document xmlns:wpc="http://schemas.microsoft.com/office/word/2010/wordprocessingCanvas" xmlns:cx="http://schemas.microsoft.com/office/drawing/2014/chartex" xmlns:cx1="http://schemas.microsoft.com/office/drawing/2015/9/8/chartex" xmlns:cx2="http://schemas.microsoft.com/office/drawing/2015/10/21/chartex" xmlns:cx3="http://schemas.microsoft.com/office/drawing/2016/5/9/chartex" xmlns:cx4="http://schemas.microsoft.com/office/drawing/2016/5/10/chartex" xmlns:cx5="http://schemas.microsoft.com/office/drawing/2016/5/11/chartex" xmlns:cx6="http://schemas.microsoft.com/office/drawing/2016/5/12/chartex" xmlns:cx7="http://schemas.microsoft.com/office/drawing/2016/5/13/chartex" xmlns:cx8="http://schemas.microsoft.com/office/drawing/2016/5/14/chartex" xmlns:mc="http://schemas.openxmlformats.org/markup-compatibility/2006" xmlns:aink="http://schemas.microsoft.com/office/drawing/2016/ink" xmlns:am3d="http://schemas.microsoft.com/office/drawing/2017/model3d" xmlns:o="urn:schemas-microsoft-com:office:office" xmlns:r="http://schemas.openxmlformats.org/officeDocument/2006/relationships" xmlns:m="http://schemas.openxmlformats.org/officeDocument/2006/math" xmlns:v="urn:schemas-microsoft-com:vml" xmlns:wp14="http://schemas.microsoft.com/office/word/2010/wordprocessingDrawing" xmlns:wp="http://schemas.openxmlformats.org/drawingml/2006/wordprocessingDrawing" xmlns:w10="urn:schemas-microsoft-com:office:word" xmlns:w="http://schemas.openxmlformats.org/wordprocessingml/2006/main" xmlns:w14="http://schemas.microsoft.com/office/word/2010/wordml" xmlns:w15="http://schemas.microsoft.com/office/word/2012/wordml" xmlns:w16cex="http://schemas.microsoft.com/office/word/2018/wordml/cex" xmlns:w16cid="http://schemas.microsoft.com/office/word/2016/wordml/cid" xmlns:w16="http://schemas.microsoft.com/office/word/2018/wordml" xmlns:w16sdtdh="http://schemas.microsoft.com/office/word/2020/wordml/sdtdatahash" xmlns:w16se="http://schemas.microsoft.com/office/word/2015/wordml/symex" xmlns:wpg="http://schemas.microsoft.com/office/word/2010/wordprocessingGroup" xmlns:wpi="http://schemas.microsoft.com/office/word/2010/wordprocessingInk" xmlns:wne="http://schemas.microsoft.com/office/word/2006/wordml" xmlns:wps="http://schemas.microsoft.com/office/word/2010/wordprocessingShape" mc:Ignorable="w14 w15 w16se w16cid w16 w16cex w16sdtdh wp14">
   <w:body>
     <w:p>
       <w:pPr>
@@ -219,9 +219,10 @@
           </w:tcPr>
           <w:p>
             <w:pPr>
+              <w:spacing w:after="0"/>
               <w:rPr>
-                <w:b/>
-                <w:bCs/>
+                <w:rFonts w:ascii="Times New Roman" w:hAnsi="Times New Roman"/>
+                <w:sz w:val="24"/>
               </w:rPr>
             </w:pPr>
             <w:r>
@@ -251,63 +252,24 @@
           </w:tcPr>
           <w:p>
             <w:pPr>
-              <w:rPr>
-                <w:b/>
-                <w:bCs/>
-              </w:rPr>
+              <w:pStyle w:val="Heading2"/>
+              <w:ind w:left="406" w:hanging="396"/>
             </w:pPr>
             <w:r>
-              <w:t>{#phases}</w:t>
+              <w:t>{#</w:t>
+            </w:r>
+            <w:proofErr w:type="gramStart"/>
+            <w:r>
+              <w:t>phases}</w:t>
             </w:r>
             <w:r>
-              <w:rPr>
-                <w:b/>
-                <w:bCs/>
-              </w:rPr>
-              <w:br/>
-            </w:r>
-            <w:r>
-              <w:rPr>
-                <w:b/>
-                <w:bCs/>
-              </w:rPr>
               <w:t>{</w:t>
             </w:r>
-            <w:proofErr w:type="spellStart"/>
+            <w:proofErr w:type="gramEnd"/>
             <w:r>
-              <w:rPr>
-                <w:b/>
-                <w:bCs/>
-              </w:rPr>
-              <w:t>phase_id</w:t>
-            </w:r>
-            <w:proofErr w:type="spellEnd"/>
-            <w:r>
-              <w:rPr>
-                <w:b/>
-                <w:bCs/>
-              </w:rPr>
-              <w:t xml:space="preserve">} </w:t>
-            </w:r>
-            <w:r>
-              <w:rPr>
-                <w:b/>
-                <w:bCs/>
-              </w:rPr>
-              <w:t>{</w:t>
-            </w:r>
-            <w:r>
-              <w:rPr>
-                <w:b/>
-                <w:bCs/>
-              </w:rPr>
               <w:t>phase</w:t>
             </w:r>
             <w:r>
-              <w:rPr>
-                <w:b/>
-                <w:bCs/>
-              </w:rPr>
               <w:t>}</w:t>
             </w:r>
           </w:p>
@@ -371,20 +333,10 @@
             <w:tcW w:w="7885" w:type="dxa"/>
           </w:tcPr>
           <w:p>
-            <w:r>
-              <w:t>{</w:t>
-            </w:r>
-            <w:r>
-              <w:t>action_id</w:t>
-            </w:r>
-            <w:bookmarkStart w:id="0" w:name="_GoBack"/>
-            <w:bookmarkEnd w:id="0"/>
-            <w:r>
-              <w:t>}</w:t>
-            </w:r>
-            <w:r>
-              <w:t xml:space="preserve"> </w:t>
-            </w:r>
+            <w:pPr>
+              <w:pStyle w:val="Heading3"/>
+              <w:ind w:left="1126"/>
+            </w:pPr>
             <w:r>
               <w:t>{action}</w:t>
             </w:r>
@@ -458,13 +410,7 @@
               <w:br/>
             </w:r>
             <w:r>
-              <w:t>{</w:t>
-            </w:r>
-            <w:r>
-              <w:t>/cards</w:t>
-            </w:r>
-            <w:r>
-              <w:t>}</w:t>
+              <w:t>{/}</w:t>
             </w:r>
           </w:p>
           <w:p>
@@ -472,15 +418,35 @@
               <w:ind w:left="493"/>
             </w:pPr>
             <w:r>
-              <w:t>{/phases}</w:t>
+              <w:t>{/}</w:t>
             </w:r>
           </w:p>
+        </w:tc>
+      </w:tr>
+      <w:tr>
+        <w:tc>
+          <w:tcPr>
+            <w:tcW w:w="2185" w:type="dxa"/>
+          </w:tcPr>
+          <w:p>
+            <w:pPr>
+              <w:rPr>
+                <w:b/>
+                <w:bCs/>
+              </w:rPr>
+            </w:pPr>
+          </w:p>
+        </w:tc>
+        <w:tc>
+          <w:tcPr>
+            <w:tcW w:w="7885" w:type="dxa"/>
+          </w:tcPr>
+          <w:p/>
         </w:tc>
       </w:tr>
     </w:tbl>
     <w:p>
       <w:r>
-        <w:lastRenderedPageBreak/>
         <w:br w:type="textWrapping" w:clear="all"/>
       </w:r>
     </w:p>
@@ -766,7 +732,7 @@
 </file>
 
 <file path=word/endnotes.xml><?xml version="1.0" encoding="utf-8"?>
-<w:endnotes xmlns:wpc="http://schemas.microsoft.com/office/word/2010/wordprocessingCanvas" xmlns:cx="http://schemas.microsoft.com/office/drawing/2014/chartex" xmlns:cx1="http://schemas.microsoft.com/office/drawing/2015/9/8/chartex" xmlns:cx2="http://schemas.microsoft.com/office/drawing/2015/10/21/chartex" xmlns:cx3="http://schemas.microsoft.com/office/drawing/2016/5/9/chartex" xmlns:cx4="http://schemas.microsoft.com/office/drawing/2016/5/10/chartex" xmlns:cx5="http://schemas.microsoft.com/office/drawing/2016/5/11/chartex" xmlns:cx6="http://schemas.microsoft.com/office/drawing/2016/5/12/chartex" xmlns:cx7="http://schemas.microsoft.com/office/drawing/2016/5/13/chartex" xmlns:cx8="http://schemas.microsoft.com/office/drawing/2016/5/14/chartex" xmlns:mc="http://schemas.openxmlformats.org/markup-compatibility/2006" xmlns:aink="http://schemas.microsoft.com/office/drawing/2016/ink" xmlns:am3d="http://schemas.microsoft.com/office/drawing/2017/model3d" xmlns:o="urn:schemas-microsoft-com:office:office" xmlns:r="http://schemas.openxmlformats.org/officeDocument/2006/relationships" xmlns:m="http://schemas.openxmlformats.org/officeDocument/2006/math" xmlns:v="urn:schemas-microsoft-com:vml" xmlns:wp14="http://schemas.microsoft.com/office/word/2010/wordprocessingDrawing" xmlns:wp="http://schemas.openxmlformats.org/drawingml/2006/wordprocessingDrawing" xmlns:w10="urn:schemas-microsoft-com:office:word" xmlns:w="http://schemas.openxmlformats.org/wordprocessingml/2006/main" xmlns:w14="http://schemas.microsoft.com/office/word/2010/wordml" xmlns:w15="http://schemas.microsoft.com/office/word/2012/wordml" xmlns:w16cid="http://schemas.microsoft.com/office/word/2016/wordml/cid" xmlns:w16se="http://schemas.microsoft.com/office/word/2015/wordml/symex" xmlns:wpg="http://schemas.microsoft.com/office/word/2010/wordprocessingGroup" xmlns:wpi="http://schemas.microsoft.com/office/word/2010/wordprocessingInk" xmlns:wne="http://schemas.microsoft.com/office/word/2006/wordml" xmlns:wps="http://schemas.microsoft.com/office/word/2010/wordprocessingShape" mc:Ignorable="w14 w15 w16se w16cid wp14">
+<w:endnotes xmlns:wpc="http://schemas.microsoft.com/office/word/2010/wordprocessingCanvas" xmlns:cx="http://schemas.microsoft.com/office/drawing/2014/chartex" xmlns:cx1="http://schemas.microsoft.com/office/drawing/2015/9/8/chartex" xmlns:cx2="http://schemas.microsoft.com/office/drawing/2015/10/21/chartex" xmlns:cx3="http://schemas.microsoft.com/office/drawing/2016/5/9/chartex" xmlns:cx4="http://schemas.microsoft.com/office/drawing/2016/5/10/chartex" xmlns:cx5="http://schemas.microsoft.com/office/drawing/2016/5/11/chartex" xmlns:cx6="http://schemas.microsoft.com/office/drawing/2016/5/12/chartex" xmlns:cx7="http://schemas.microsoft.com/office/drawing/2016/5/13/chartex" xmlns:cx8="http://schemas.microsoft.com/office/drawing/2016/5/14/chartex" xmlns:mc="http://schemas.openxmlformats.org/markup-compatibility/2006" xmlns:aink="http://schemas.microsoft.com/office/drawing/2016/ink" xmlns:am3d="http://schemas.microsoft.com/office/drawing/2017/model3d" xmlns:o="urn:schemas-microsoft-com:office:office" xmlns:r="http://schemas.openxmlformats.org/officeDocument/2006/relationships" xmlns:m="http://schemas.openxmlformats.org/officeDocument/2006/math" xmlns:v="urn:schemas-microsoft-com:vml" xmlns:wp14="http://schemas.microsoft.com/office/word/2010/wordprocessingDrawing" xmlns:wp="http://schemas.openxmlformats.org/drawingml/2006/wordprocessingDrawing" xmlns:w10="urn:schemas-microsoft-com:office:word" xmlns:w="http://schemas.openxmlformats.org/wordprocessingml/2006/main" xmlns:w14="http://schemas.microsoft.com/office/word/2010/wordml" xmlns:w15="http://schemas.microsoft.com/office/word/2012/wordml" xmlns:w16cex="http://schemas.microsoft.com/office/word/2018/wordml/cex" xmlns:w16cid="http://schemas.microsoft.com/office/word/2016/wordml/cid" xmlns:w16="http://schemas.microsoft.com/office/word/2018/wordml" xmlns:w16sdtdh="http://schemas.microsoft.com/office/word/2020/wordml/sdtdatahash" xmlns:w16se="http://schemas.microsoft.com/office/word/2015/wordml/symex" xmlns:wpg="http://schemas.microsoft.com/office/word/2010/wordprocessingGroup" xmlns:wpi="http://schemas.microsoft.com/office/word/2010/wordprocessingInk" xmlns:wne="http://schemas.microsoft.com/office/word/2006/wordml" xmlns:wps="http://schemas.microsoft.com/office/word/2010/wordprocessingShape" mc:Ignorable="w14 w15 w16se w16cid w16 w16cex w16sdtdh wp14">
   <w:endnote w:type="separator" w:id="-1">
     <w:p>
       <w:r>
@@ -785,7 +751,7 @@
 </file>
 
 <file path=word/footer1.xml><?xml version="1.0" encoding="utf-8"?>
-<w:ftr xmlns:wpc="http://schemas.microsoft.com/office/word/2010/wordprocessingCanvas" xmlns:cx="http://schemas.microsoft.com/office/drawing/2014/chartex" xmlns:cx1="http://schemas.microsoft.com/office/drawing/2015/9/8/chartex" xmlns:cx2="http://schemas.microsoft.com/office/drawing/2015/10/21/chartex" xmlns:cx3="http://schemas.microsoft.com/office/drawing/2016/5/9/chartex" xmlns:cx4="http://schemas.microsoft.com/office/drawing/2016/5/10/chartex" xmlns:cx5="http://schemas.microsoft.com/office/drawing/2016/5/11/chartex" xmlns:cx6="http://schemas.microsoft.com/office/drawing/2016/5/12/chartex" xmlns:cx7="http://schemas.microsoft.com/office/drawing/2016/5/13/chartex" xmlns:cx8="http://schemas.microsoft.com/office/drawing/2016/5/14/chartex" xmlns:mc="http://schemas.openxmlformats.org/markup-compatibility/2006" xmlns:aink="http://schemas.microsoft.com/office/drawing/2016/ink" xmlns:am3d="http://schemas.microsoft.com/office/drawing/2017/model3d" xmlns:o="urn:schemas-microsoft-com:office:office" xmlns:r="http://schemas.openxmlformats.org/officeDocument/2006/relationships" xmlns:m="http://schemas.openxmlformats.org/officeDocument/2006/math" xmlns:v="urn:schemas-microsoft-com:vml" xmlns:wp14="http://schemas.microsoft.com/office/word/2010/wordprocessingDrawing" xmlns:wp="http://schemas.openxmlformats.org/drawingml/2006/wordprocessingDrawing" xmlns:w10="urn:schemas-microsoft-com:office:word" xmlns:w="http://schemas.openxmlformats.org/wordprocessingml/2006/main" xmlns:w14="http://schemas.microsoft.com/office/word/2010/wordml" xmlns:w15="http://schemas.microsoft.com/office/word/2012/wordml" xmlns:w16cid="http://schemas.microsoft.com/office/word/2016/wordml/cid" xmlns:w16se="http://schemas.microsoft.com/office/word/2015/wordml/symex" xmlns:wpg="http://schemas.microsoft.com/office/word/2010/wordprocessingGroup" xmlns:wpi="http://schemas.microsoft.com/office/word/2010/wordprocessingInk" xmlns:wne="http://schemas.microsoft.com/office/word/2006/wordml" xmlns:wps="http://schemas.microsoft.com/office/word/2010/wordprocessingShape" mc:Ignorable="w14 w15 w16se w16cid wp14">
+<w:ftr xmlns:wpc="http://schemas.microsoft.com/office/word/2010/wordprocessingCanvas" xmlns:cx="http://schemas.microsoft.com/office/drawing/2014/chartex" xmlns:cx1="http://schemas.microsoft.com/office/drawing/2015/9/8/chartex" xmlns:cx2="http://schemas.microsoft.com/office/drawing/2015/10/21/chartex" xmlns:cx3="http://schemas.microsoft.com/office/drawing/2016/5/9/chartex" xmlns:cx4="http://schemas.microsoft.com/office/drawing/2016/5/10/chartex" xmlns:cx5="http://schemas.microsoft.com/office/drawing/2016/5/11/chartex" xmlns:cx6="http://schemas.microsoft.com/office/drawing/2016/5/12/chartex" xmlns:cx7="http://schemas.microsoft.com/office/drawing/2016/5/13/chartex" xmlns:cx8="http://schemas.microsoft.com/office/drawing/2016/5/14/chartex" xmlns:mc="http://schemas.openxmlformats.org/markup-compatibility/2006" xmlns:aink="http://schemas.microsoft.com/office/drawing/2016/ink" xmlns:am3d="http://schemas.microsoft.com/office/drawing/2017/model3d" xmlns:o="urn:schemas-microsoft-com:office:office" xmlns:r="http://schemas.openxmlformats.org/officeDocument/2006/relationships" xmlns:m="http://schemas.openxmlformats.org/officeDocument/2006/math" xmlns:v="urn:schemas-microsoft-com:vml" xmlns:wp14="http://schemas.microsoft.com/office/word/2010/wordprocessingDrawing" xmlns:wp="http://schemas.openxmlformats.org/drawingml/2006/wordprocessingDrawing" xmlns:w10="urn:schemas-microsoft-com:office:word" xmlns:w="http://schemas.openxmlformats.org/wordprocessingml/2006/main" xmlns:w14="http://schemas.microsoft.com/office/word/2010/wordml" xmlns:w15="http://schemas.microsoft.com/office/word/2012/wordml" xmlns:w16cex="http://schemas.microsoft.com/office/word/2018/wordml/cex" xmlns:w16cid="http://schemas.microsoft.com/office/word/2016/wordml/cid" xmlns:w16="http://schemas.microsoft.com/office/word/2018/wordml" xmlns:w16sdtdh="http://schemas.microsoft.com/office/word/2020/wordml/sdtdatahash" xmlns:w16se="http://schemas.microsoft.com/office/word/2015/wordml/symex" xmlns:wpg="http://schemas.microsoft.com/office/word/2010/wordprocessingGroup" xmlns:wpi="http://schemas.microsoft.com/office/word/2010/wordprocessingInk" xmlns:wne="http://schemas.microsoft.com/office/word/2006/wordml" xmlns:wps="http://schemas.microsoft.com/office/word/2010/wordprocessingShape" mc:Ignorable="w14 w15 w16se w16cid w16 w16cex w16sdtdh wp14">
   <w:p>
     <w:pPr>
       <w:pStyle w:val="C-Footer"/>
@@ -904,7 +870,7 @@
 </file>
 
 <file path=word/footnotes.xml><?xml version="1.0" encoding="utf-8"?>
-<w:footnotes xmlns:wpc="http://schemas.microsoft.com/office/word/2010/wordprocessingCanvas" xmlns:cx="http://schemas.microsoft.com/office/drawing/2014/chartex" xmlns:cx1="http://schemas.microsoft.com/office/drawing/2015/9/8/chartex" xmlns:cx2="http://schemas.microsoft.com/office/drawing/2015/10/21/chartex" xmlns:cx3="http://schemas.microsoft.com/office/drawing/2016/5/9/chartex" xmlns:cx4="http://schemas.microsoft.com/office/drawing/2016/5/10/chartex" xmlns:cx5="http://schemas.microsoft.com/office/drawing/2016/5/11/chartex" xmlns:cx6="http://schemas.microsoft.com/office/drawing/2016/5/12/chartex" xmlns:cx7="http://schemas.microsoft.com/office/drawing/2016/5/13/chartex" xmlns:cx8="http://schemas.microsoft.com/office/drawing/2016/5/14/chartex" xmlns:mc="http://schemas.openxmlformats.org/markup-compatibility/2006" xmlns:aink="http://schemas.microsoft.com/office/drawing/2016/ink" xmlns:am3d="http://schemas.microsoft.com/office/drawing/2017/model3d" xmlns:o="urn:schemas-microsoft-com:office:office" xmlns:r="http://schemas.openxmlformats.org/officeDocument/2006/relationships" xmlns:m="http://schemas.openxmlformats.org/officeDocument/2006/math" xmlns:v="urn:schemas-microsoft-com:vml" xmlns:wp14="http://schemas.microsoft.com/office/word/2010/wordprocessingDrawing" xmlns:wp="http://schemas.openxmlformats.org/drawingml/2006/wordprocessingDrawing" xmlns:w10="urn:schemas-microsoft-com:office:word" xmlns:w="http://schemas.openxmlformats.org/wordprocessingml/2006/main" xmlns:w14="http://schemas.microsoft.com/office/word/2010/wordml" xmlns:w15="http://schemas.microsoft.com/office/word/2012/wordml" xmlns:w16cid="http://schemas.microsoft.com/office/word/2016/wordml/cid" xmlns:w16se="http://schemas.microsoft.com/office/word/2015/wordml/symex" xmlns:wpg="http://schemas.microsoft.com/office/word/2010/wordprocessingGroup" xmlns:wpi="http://schemas.microsoft.com/office/word/2010/wordprocessingInk" xmlns:wne="http://schemas.microsoft.com/office/word/2006/wordml" xmlns:wps="http://schemas.microsoft.com/office/word/2010/wordprocessingShape" mc:Ignorable="w14 w15 w16se w16cid wp14">
+<w:footnotes xmlns:wpc="http://schemas.microsoft.com/office/word/2010/wordprocessingCanvas" xmlns:cx="http://schemas.microsoft.com/office/drawing/2014/chartex" xmlns:cx1="http://schemas.microsoft.com/office/drawing/2015/9/8/chartex" xmlns:cx2="http://schemas.microsoft.com/office/drawing/2015/10/21/chartex" xmlns:cx3="http://schemas.microsoft.com/office/drawing/2016/5/9/chartex" xmlns:cx4="http://schemas.microsoft.com/office/drawing/2016/5/10/chartex" xmlns:cx5="http://schemas.microsoft.com/office/drawing/2016/5/11/chartex" xmlns:cx6="http://schemas.microsoft.com/office/drawing/2016/5/12/chartex" xmlns:cx7="http://schemas.microsoft.com/office/drawing/2016/5/13/chartex" xmlns:cx8="http://schemas.microsoft.com/office/drawing/2016/5/14/chartex" xmlns:mc="http://schemas.openxmlformats.org/markup-compatibility/2006" xmlns:aink="http://schemas.microsoft.com/office/drawing/2016/ink" xmlns:am3d="http://schemas.microsoft.com/office/drawing/2017/model3d" xmlns:o="urn:schemas-microsoft-com:office:office" xmlns:r="http://schemas.openxmlformats.org/officeDocument/2006/relationships" xmlns:m="http://schemas.openxmlformats.org/officeDocument/2006/math" xmlns:v="urn:schemas-microsoft-com:vml" xmlns:wp14="http://schemas.microsoft.com/office/word/2010/wordprocessingDrawing" xmlns:wp="http://schemas.openxmlformats.org/drawingml/2006/wordprocessingDrawing" xmlns:w10="urn:schemas-microsoft-com:office:word" xmlns:w="http://schemas.openxmlformats.org/wordprocessingml/2006/main" xmlns:w14="http://schemas.microsoft.com/office/word/2010/wordml" xmlns:w15="http://schemas.microsoft.com/office/word/2012/wordml" xmlns:w16cex="http://schemas.microsoft.com/office/word/2018/wordml/cex" xmlns:w16cid="http://schemas.microsoft.com/office/word/2016/wordml/cid" xmlns:w16="http://schemas.microsoft.com/office/word/2018/wordml" xmlns:w16sdtdh="http://schemas.microsoft.com/office/word/2020/wordml/sdtdatahash" xmlns:w16se="http://schemas.microsoft.com/office/word/2015/wordml/symex" xmlns:wpg="http://schemas.microsoft.com/office/word/2010/wordprocessingGroup" xmlns:wpi="http://schemas.microsoft.com/office/word/2010/wordprocessingInk" xmlns:wne="http://schemas.microsoft.com/office/word/2006/wordml" xmlns:wps="http://schemas.microsoft.com/office/word/2010/wordprocessingShape" mc:Ignorable="w14 w15 w16se w16cid w16 w16cex w16sdtdh wp14">
   <w:footnote w:type="separator" w:id="-1">
     <w:p>
       <w:r>
@@ -923,7 +889,7 @@
 </file>
 
 <file path=word/header1.xml><?xml version="1.0" encoding="utf-8"?>
-<w:hdr xmlns:wpc="http://schemas.microsoft.com/office/word/2010/wordprocessingCanvas" xmlns:cx="http://schemas.microsoft.com/office/drawing/2014/chartex" xmlns:cx1="http://schemas.microsoft.com/office/drawing/2015/9/8/chartex" xmlns:cx2="http://schemas.microsoft.com/office/drawing/2015/10/21/chartex" xmlns:cx3="http://schemas.microsoft.com/office/drawing/2016/5/9/chartex" xmlns:cx4="http://schemas.microsoft.com/office/drawing/2016/5/10/chartex" xmlns:cx5="http://schemas.microsoft.com/office/drawing/2016/5/11/chartex" xmlns:cx6="http://schemas.microsoft.com/office/drawing/2016/5/12/chartex" xmlns:cx7="http://schemas.microsoft.com/office/drawing/2016/5/13/chartex" xmlns:cx8="http://schemas.microsoft.com/office/drawing/2016/5/14/chartex" xmlns:mc="http://schemas.openxmlformats.org/markup-compatibility/2006" xmlns:aink="http://schemas.microsoft.com/office/drawing/2016/ink" xmlns:am3d="http://schemas.microsoft.com/office/drawing/2017/model3d" xmlns:o="urn:schemas-microsoft-com:office:office" xmlns:r="http://schemas.openxmlformats.org/officeDocument/2006/relationships" xmlns:m="http://schemas.openxmlformats.org/officeDocument/2006/math" xmlns:v="urn:schemas-microsoft-com:vml" xmlns:wp14="http://schemas.microsoft.com/office/word/2010/wordprocessingDrawing" xmlns:wp="http://schemas.openxmlformats.org/drawingml/2006/wordprocessingDrawing" xmlns:w10="urn:schemas-microsoft-com:office:word" xmlns:w="http://schemas.openxmlformats.org/wordprocessingml/2006/main" xmlns:w14="http://schemas.microsoft.com/office/word/2010/wordml" xmlns:w15="http://schemas.microsoft.com/office/word/2012/wordml" xmlns:w16cid="http://schemas.microsoft.com/office/word/2016/wordml/cid" xmlns:w16se="http://schemas.microsoft.com/office/word/2015/wordml/symex" xmlns:wpg="http://schemas.microsoft.com/office/word/2010/wordprocessingGroup" xmlns:wpi="http://schemas.microsoft.com/office/word/2010/wordprocessingInk" xmlns:wne="http://schemas.microsoft.com/office/word/2006/wordml" xmlns:wps="http://schemas.microsoft.com/office/word/2010/wordprocessingShape" mc:Ignorable="w14 w15 w16se w16cid wp14">
+<w:hdr xmlns:wpc="http://schemas.microsoft.com/office/word/2010/wordprocessingCanvas" xmlns:cx="http://schemas.microsoft.com/office/drawing/2014/chartex" xmlns:cx1="http://schemas.microsoft.com/office/drawing/2015/9/8/chartex" xmlns:cx2="http://schemas.microsoft.com/office/drawing/2015/10/21/chartex" xmlns:cx3="http://schemas.microsoft.com/office/drawing/2016/5/9/chartex" xmlns:cx4="http://schemas.microsoft.com/office/drawing/2016/5/10/chartex" xmlns:cx5="http://schemas.microsoft.com/office/drawing/2016/5/11/chartex" xmlns:cx6="http://schemas.microsoft.com/office/drawing/2016/5/12/chartex" xmlns:cx7="http://schemas.microsoft.com/office/drawing/2016/5/13/chartex" xmlns:cx8="http://schemas.microsoft.com/office/drawing/2016/5/14/chartex" xmlns:mc="http://schemas.openxmlformats.org/markup-compatibility/2006" xmlns:aink="http://schemas.microsoft.com/office/drawing/2016/ink" xmlns:am3d="http://schemas.microsoft.com/office/drawing/2017/model3d" xmlns:o="urn:schemas-microsoft-com:office:office" xmlns:r="http://schemas.openxmlformats.org/officeDocument/2006/relationships" xmlns:m="http://schemas.openxmlformats.org/officeDocument/2006/math" xmlns:v="urn:schemas-microsoft-com:vml" xmlns:wp14="http://schemas.microsoft.com/office/word/2010/wordprocessingDrawing" xmlns:wp="http://schemas.openxmlformats.org/drawingml/2006/wordprocessingDrawing" xmlns:w10="urn:schemas-microsoft-com:office:word" xmlns:w="http://schemas.openxmlformats.org/wordprocessingml/2006/main" xmlns:w14="http://schemas.microsoft.com/office/word/2010/wordml" xmlns:w15="http://schemas.microsoft.com/office/word/2012/wordml" xmlns:w16cex="http://schemas.microsoft.com/office/word/2018/wordml/cex" xmlns:w16cid="http://schemas.microsoft.com/office/word/2016/wordml/cid" xmlns:w16="http://schemas.microsoft.com/office/word/2018/wordml" xmlns:w16sdtdh="http://schemas.microsoft.com/office/word/2020/wordml/sdtdatahash" xmlns:w16se="http://schemas.microsoft.com/office/word/2015/wordml/symex" xmlns:wpg="http://schemas.microsoft.com/office/word/2010/wordprocessingGroup" xmlns:wpi="http://schemas.microsoft.com/office/word/2010/wordprocessingInk" xmlns:wne="http://schemas.microsoft.com/office/word/2006/wordml" xmlns:wps="http://schemas.microsoft.com/office/word/2010/wordprocessingShape" mc:Ignorable="w14 w15 w16se w16cid w16 w16cex w16sdtdh wp14">
   <w:tbl>
     <w:tblPr>
       <w:tblW w:w="9953" w:type="dxa"/>
@@ -1314,7 +1280,7 @@
 </file>
 
 <file path=word/numbering.xml><?xml version="1.0" encoding="utf-8"?>
-<w:numbering xmlns:wpc="http://schemas.microsoft.com/office/word/2010/wordprocessingCanvas" xmlns:cx="http://schemas.microsoft.com/office/drawing/2014/chartex" xmlns:cx1="http://schemas.microsoft.com/office/drawing/2015/9/8/chartex" xmlns:cx2="http://schemas.microsoft.com/office/drawing/2015/10/21/chartex" xmlns:cx3="http://schemas.microsoft.com/office/drawing/2016/5/9/chartex" xmlns:cx4="http://schemas.microsoft.com/office/drawing/2016/5/10/chartex" xmlns:cx5="http://schemas.microsoft.com/office/drawing/2016/5/11/chartex" xmlns:cx6="http://schemas.microsoft.com/office/drawing/2016/5/12/chartex" xmlns:cx7="http://schemas.microsoft.com/office/drawing/2016/5/13/chartex" xmlns:cx8="http://schemas.microsoft.com/office/drawing/2016/5/14/chartex" xmlns:mc="http://schemas.openxmlformats.org/markup-compatibility/2006" xmlns:aink="http://schemas.microsoft.com/office/drawing/2016/ink" xmlns:am3d="http://schemas.microsoft.com/office/drawing/2017/model3d" xmlns:o="urn:schemas-microsoft-com:office:office" xmlns:r="http://schemas.openxmlformats.org/officeDocument/2006/relationships" xmlns:m="http://schemas.openxmlformats.org/officeDocument/2006/math" xmlns:v="urn:schemas-microsoft-com:vml" xmlns:wp14="http://schemas.microsoft.com/office/word/2010/wordprocessingDrawing" xmlns:wp="http://schemas.openxmlformats.org/drawingml/2006/wordprocessingDrawing" xmlns:w10="urn:schemas-microsoft-com:office:word" xmlns:w="http://schemas.openxmlformats.org/wordprocessingml/2006/main" xmlns:w14="http://schemas.microsoft.com/office/word/2010/wordml" xmlns:w15="http://schemas.microsoft.com/office/word/2012/wordml" xmlns:w16cid="http://schemas.microsoft.com/office/word/2016/wordml/cid" xmlns:w16se="http://schemas.microsoft.com/office/word/2015/wordml/symex" xmlns:wpg="http://schemas.microsoft.com/office/word/2010/wordprocessingGroup" xmlns:wpi="http://schemas.microsoft.com/office/word/2010/wordprocessingInk" xmlns:wne="http://schemas.microsoft.com/office/word/2006/wordml" xmlns:wps="http://schemas.microsoft.com/office/word/2010/wordprocessingShape" mc:Ignorable="w14 w15 w16se w16cid wp14">
+<w:numbering xmlns:wpc="http://schemas.microsoft.com/office/word/2010/wordprocessingCanvas" xmlns:cx="http://schemas.microsoft.com/office/drawing/2014/chartex" xmlns:cx1="http://schemas.microsoft.com/office/drawing/2015/9/8/chartex" xmlns:cx2="http://schemas.microsoft.com/office/drawing/2015/10/21/chartex" xmlns:cx3="http://schemas.microsoft.com/office/drawing/2016/5/9/chartex" xmlns:cx4="http://schemas.microsoft.com/office/drawing/2016/5/10/chartex" xmlns:cx5="http://schemas.microsoft.com/office/drawing/2016/5/11/chartex" xmlns:cx6="http://schemas.microsoft.com/office/drawing/2016/5/12/chartex" xmlns:cx7="http://schemas.microsoft.com/office/drawing/2016/5/13/chartex" xmlns:cx8="http://schemas.microsoft.com/office/drawing/2016/5/14/chartex" xmlns:mc="http://schemas.openxmlformats.org/markup-compatibility/2006" xmlns:aink="http://schemas.microsoft.com/office/drawing/2016/ink" xmlns:am3d="http://schemas.microsoft.com/office/drawing/2017/model3d" xmlns:o="urn:schemas-microsoft-com:office:office" xmlns:r="http://schemas.openxmlformats.org/officeDocument/2006/relationships" xmlns:m="http://schemas.openxmlformats.org/officeDocument/2006/math" xmlns:v="urn:schemas-microsoft-com:vml" xmlns:wp14="http://schemas.microsoft.com/office/word/2010/wordprocessingDrawing" xmlns:wp="http://schemas.openxmlformats.org/drawingml/2006/wordprocessingDrawing" xmlns:w10="urn:schemas-microsoft-com:office:word" xmlns:w="http://schemas.openxmlformats.org/wordprocessingml/2006/main" xmlns:w14="http://schemas.microsoft.com/office/word/2010/wordml" xmlns:w15="http://schemas.microsoft.com/office/word/2012/wordml" xmlns:w16cex="http://schemas.microsoft.com/office/word/2018/wordml/cex" xmlns:w16cid="http://schemas.microsoft.com/office/word/2016/wordml/cid" xmlns:w16="http://schemas.microsoft.com/office/word/2018/wordml" xmlns:w16sdtdh="http://schemas.microsoft.com/office/word/2020/wordml/sdtdatahash" xmlns:w16se="http://schemas.microsoft.com/office/word/2015/wordml/symex" xmlns:wpg="http://schemas.microsoft.com/office/word/2010/wordprocessingGroup" xmlns:wpi="http://schemas.microsoft.com/office/word/2010/wordprocessingInk" xmlns:wne="http://schemas.microsoft.com/office/word/2006/wordml" xmlns:wps="http://schemas.microsoft.com/office/word/2010/wordprocessingShape" mc:Ignorable="w14 w15 w16se w16cid w16 w16cex w16sdtdh wp14">
   <w:abstractNum w:abstractNumId="0" w15:restartNumberingAfterBreak="0">
     <w:nsid w:val="FFFFFFFB"/>
     <w:multiLevelType w:val="multilevel"/>
@@ -1848,7 +1814,7 @@
 </file>
 
 <file path=word/styles.xml><?xml version="1.0" encoding="utf-8"?>
-<w:styles xmlns:mc="http://schemas.openxmlformats.org/markup-compatibility/2006" xmlns:r="http://schemas.openxmlformats.org/officeDocument/2006/relationships" xmlns:w="http://schemas.openxmlformats.org/wordprocessingml/2006/main" xmlns:w14="http://schemas.microsoft.com/office/word/2010/wordml" xmlns:w15="http://schemas.microsoft.com/office/word/2012/wordml" xmlns:w16cid="http://schemas.microsoft.com/office/word/2016/wordml/cid" xmlns:w16se="http://schemas.microsoft.com/office/word/2015/wordml/symex" mc:Ignorable="w14 w15 w16se w16cid">
+<w:styles xmlns:mc="http://schemas.openxmlformats.org/markup-compatibility/2006" xmlns:r="http://schemas.openxmlformats.org/officeDocument/2006/relationships" xmlns:w="http://schemas.openxmlformats.org/wordprocessingml/2006/main" xmlns:w14="http://schemas.microsoft.com/office/word/2010/wordml" xmlns:w15="http://schemas.microsoft.com/office/word/2012/wordml" xmlns:w16cex="http://schemas.microsoft.com/office/word/2018/wordml/cex" xmlns:w16cid="http://schemas.microsoft.com/office/word/2016/wordml/cid" xmlns:w16="http://schemas.microsoft.com/office/word/2018/wordml" xmlns:w16sdtdh="http://schemas.microsoft.com/office/word/2020/wordml/sdtdatahash" xmlns:w16se="http://schemas.microsoft.com/office/word/2015/wordml/symex" mc:Ignorable="w14 w15 w16se w16cid w16 w16cex w16sdtdh">
   <w:docDefaults>
     <w:rPrDefault>
       <w:rPr>
@@ -1858,7 +1824,7 @@
     </w:rPrDefault>
     <w:pPrDefault/>
   </w:docDefaults>
-  <w:latentStyles w:defLockedState="0" w:defUIPriority="99" w:defSemiHidden="0" w:defUnhideWhenUsed="0" w:defQFormat="0" w:count="375">
+  <w:latentStyles w:defLockedState="0" w:defUIPriority="99" w:defSemiHidden="0" w:defUnhideWhenUsed="0" w:defQFormat="0" w:count="376">
     <w:lsdException w:name="Normal" w:uiPriority="0" w:qFormat="1"/>
     <w:lsdException w:name="heading 1" w:uiPriority="0" w:qFormat="1"/>
     <w:lsdException w:name="heading 2" w:uiPriority="0" w:qFormat="1"/>
@@ -2225,6 +2191,7 @@
     <w:lsdException w:name="Smart Hyperlink" w:semiHidden="1" w:unhideWhenUsed="1"/>
     <w:lsdException w:name="Hashtag" w:semiHidden="1" w:unhideWhenUsed="1"/>
     <w:lsdException w:name="Unresolved Mention" w:semiHidden="1" w:unhideWhenUsed="1"/>
+    <w:lsdException w:name="Smart Link" w:semiHidden="1" w:unhideWhenUsed="1"/>
   </w:latentStyles>
   <w:style w:type="paragraph" w:default="1" w:styleId="Normal">
     <w:name w:val="Normal"/>
@@ -3353,9 +3320,7 @@
 </file>
 
 <file path=customXml/item2.xml><?xml version="1.0" encoding="utf-8"?>
-<p:properties xmlns:p="http://schemas.microsoft.com/office/2006/metadata/properties" xmlns:xsi="http://www.w3.org/2001/XMLSchema-instance" xmlns:pc="http://schemas.microsoft.com/office/infopath/2007/PartnerControls">
-  <documentManagement/>
-</p:properties>
+<b:Sources xmlns:b="http://schemas.openxmlformats.org/officeDocument/2006/bibliography" xmlns="http://schemas.openxmlformats.org/officeDocument/2006/bibliography" SelectedStyle="/APA.XSL" StyleName="APA"/>
 </file>
 
 <file path=customXml/item3.xml><?xml version="1.0" encoding="utf-8"?>
@@ -3368,7 +3333,9 @@
 </file>
 
 <file path=customXml/item4.xml><?xml version="1.0" encoding="utf-8"?>
-<b:Sources xmlns:b="http://schemas.openxmlformats.org/officeDocument/2006/bibliography" xmlns="http://schemas.openxmlformats.org/officeDocument/2006/bibliography" SelectedStyle="/APA.XSL" StyleName="APA"/>
+<p:properties xmlns:p="http://schemas.microsoft.com/office/2006/metadata/properties" xmlns:xsi="http://www.w3.org/2001/XMLSchema-instance" xmlns:pc="http://schemas.microsoft.com/office/infopath/2007/PartnerControls">
+  <documentManagement/>
+</p:properties>
 </file>
 
 <file path=customXml/itemProps1.xml><?xml version="1.0" encoding="utf-8"?>
@@ -3390,10 +3357,9 @@
 </file>
 
 <file path=customXml/itemProps2.xml><?xml version="1.0" encoding="utf-8"?>
-<ds:datastoreItem xmlns:ds="http://schemas.openxmlformats.org/officeDocument/2006/customXml" ds:itemID="{226272E1-988B-444B-9F9E-AFD6C88A6B4C}">
+<ds:datastoreItem xmlns:ds="http://schemas.openxmlformats.org/officeDocument/2006/customXml" ds:itemID="{415A9383-9F6D-7B48-A023-E3DAE8B0CF30}">
   <ds:schemaRefs>
-    <ds:schemaRef ds:uri="http://schemas.microsoft.com/office/2006/metadata/properties"/>
-    <ds:schemaRef ds:uri="http://schemas.microsoft.com/office/infopath/2007/PartnerControls"/>
+    <ds:schemaRef ds:uri="http://schemas.openxmlformats.org/officeDocument/2006/bibliography"/>
   </ds:schemaRefs>
 </ds:datastoreItem>
 </file>
@@ -3407,9 +3373,10 @@
 </file>
 
 <file path=customXml/itemProps4.xml><?xml version="1.0" encoding="utf-8"?>
-<ds:datastoreItem xmlns:ds="http://schemas.openxmlformats.org/officeDocument/2006/customXml" ds:itemID="{415A9383-9F6D-7B48-A023-E3DAE8B0CF30}">
+<ds:datastoreItem xmlns:ds="http://schemas.openxmlformats.org/officeDocument/2006/customXml" ds:itemID="{226272E1-988B-444B-9F9E-AFD6C88A6B4C}">
   <ds:schemaRefs>
-    <ds:schemaRef ds:uri="http://schemas.openxmlformats.org/officeDocument/2006/bibliography"/>
+    <ds:schemaRef ds:uri="http://schemas.microsoft.com/office/2006/metadata/properties"/>
+    <ds:schemaRef ds:uri="http://schemas.microsoft.com/office/infopath/2007/PartnerControls"/>
   </ds:schemaRefs>
 </ds:datastoreItem>
 </file>
</xml_diff>